<commit_message>
Updated a few A07 questions
</commit_message>
<xml_diff>
--- a/docs/homework/07-A-SignedBinary.docx
+++ b/docs/homework/07-A-SignedBinary.docx
@@ -2006,21 +2006,7 @@
             <w:rStyle w:val="Hyperlink"/>
             <w:rFonts w:asciiTheme="minorHAnsi" w:hAnsiTheme="minorHAnsi" w:cstheme="minorHAnsi"/>
           </w:rPr>
-          <w:t>https://www.youtube.com/watch?v=</w:t>
-        </w:r>
-        <w:r>
-          <w:rPr>
-            <w:rStyle w:val="Hyperlink"/>
-            <w:rFonts w:asciiTheme="minorHAnsi" w:hAnsiTheme="minorHAnsi" w:cstheme="minorHAnsi"/>
-          </w:rPr>
-          <w:t>Z</w:t>
-        </w:r>
-        <w:r>
-          <w:rPr>
-            <w:rStyle w:val="Hyperlink"/>
-            <w:rFonts w:asciiTheme="minorHAnsi" w:hAnsiTheme="minorHAnsi" w:cstheme="minorHAnsi"/>
-          </w:rPr>
-          <w:t>3mswCN2FJs</w:t>
+          <w:t>https://www.youtube.com/watch?v=Z3mswCN2FJs</w:t>
         </w:r>
       </w:hyperlink>
       <w:r>
@@ -2103,40 +2089,14 @@
             <w:rStyle w:val="Hyperlink"/>
             <w:rFonts w:asciiTheme="minorHAnsi" w:hAnsiTheme="minorHAnsi" w:cstheme="minorHAnsi"/>
           </w:rPr>
-          <w:t>https://www.youtube.com/watch?v=Y</w:t>
-        </w:r>
-        <w:r>
-          <w:rPr>
-            <w:rStyle w:val="Hyperlink"/>
-            <w:rFonts w:asciiTheme="minorHAnsi" w:hAnsiTheme="minorHAnsi" w:cstheme="minorHAnsi"/>
-          </w:rPr>
-          <w:t>t</w:t>
-        </w:r>
-        <w:r>
-          <w:rPr>
-            <w:rStyle w:val="Hyperlink"/>
-            <w:rFonts w:asciiTheme="minorHAnsi" w:hAnsiTheme="minorHAnsi" w:cstheme="minorHAnsi"/>
-          </w:rPr>
-          <w:t>Mv4u-9poQ</w:t>
+          <w:t>https://www.youtube.com/watch?v=YtMv4u-9poQ</w:t>
         </w:r>
       </w:hyperlink>
       <w:r>
         <w:rPr>
           <w:rFonts w:asciiTheme="minorHAnsi" w:hAnsiTheme="minorHAnsi" w:cstheme="minorHAnsi"/>
         </w:rPr>
-        <w:t xml:space="preserve"> (4:</w:t>
-      </w:r>
-      <w:r>
-        <w:rPr>
-          <w:rFonts w:asciiTheme="minorHAnsi" w:hAnsiTheme="minorHAnsi" w:cstheme="minorHAnsi"/>
-        </w:rPr>
-        <w:t>02</w:t>
-      </w:r>
-      <w:r>
-        <w:rPr>
-          <w:rFonts w:asciiTheme="minorHAnsi" w:hAnsiTheme="minorHAnsi" w:cstheme="minorHAnsi"/>
-        </w:rPr>
-        <w:t>)</w:t>
+        <w:t xml:space="preserve"> (4:02)</w:t>
       </w:r>
     </w:p>
     <w:p>
@@ -2689,13 +2649,7 @@
         <w:rPr>
           <w:rFonts w:asciiTheme="minorHAnsi" w:hAnsiTheme="minorHAnsi" w:cstheme="minorHAnsi"/>
         </w:rPr>
-        <w:t xml:space="preserve">.  </w:t>
-      </w:r>
-      <w:r>
-        <w:rPr>
-          <w:rFonts w:asciiTheme="minorHAnsi" w:hAnsiTheme="minorHAnsi" w:cstheme="minorHAnsi"/>
-        </w:rPr>
-        <w:t xml:space="preserve">Show sufficient work using steps </w:t>
+        <w:t xml:space="preserve">.  Show sufficient work using steps </w:t>
       </w:r>
       <w:r>
         <w:rPr>
@@ -2927,31 +2881,7 @@
         <w:rPr>
           <w:rFonts w:asciiTheme="minorHAnsi" w:hAnsiTheme="minorHAnsi" w:cstheme="minorHAnsi"/>
         </w:rPr>
-        <w:t>S</w:t>
-      </w:r>
-      <w:r>
-        <w:rPr>
-          <w:rFonts w:asciiTheme="minorHAnsi" w:hAnsiTheme="minorHAnsi" w:cstheme="minorHAnsi"/>
-        </w:rPr>
-        <w:t>ign magnitude is fairly straight forward and simple</w:t>
-      </w:r>
-      <w:r>
-        <w:rPr>
-          <w:rFonts w:asciiTheme="minorHAnsi" w:hAnsiTheme="minorHAnsi" w:cstheme="minorHAnsi"/>
-        </w:rPr>
-        <w:t xml:space="preserve"> to understand. </w:t>
-      </w:r>
-      <w:r>
-        <w:rPr>
-          <w:rFonts w:asciiTheme="minorHAnsi" w:hAnsiTheme="minorHAnsi" w:cstheme="minorHAnsi"/>
-        </w:rPr>
-        <w:t>Two’s complement on the other hand is a little more obtuse</w:t>
-      </w:r>
-      <w:r>
-        <w:rPr>
-          <w:rFonts w:asciiTheme="minorHAnsi" w:hAnsiTheme="minorHAnsi" w:cstheme="minorHAnsi"/>
-        </w:rPr>
-        <w:t xml:space="preserve">, seems unnecessarily complicated and is harder to understand. But Two’s Complement is the representation that is used by all modern computer for signed whole numbers.  </w:t>
+        <w:t xml:space="preserve">Sign magnitude is fairly straight forward and simple to understand. Two’s complement on the other hand is a little more obtuse, seems unnecessarily complicated and is harder to understand. But Two’s Complement is the representation that is used by all modern computer for signed whole numbers.  </w:t>
       </w:r>
       <w:r>
         <w:rPr>
@@ -5609,7 +5539,13 @@
         <w:rPr>
           <w:rFonts w:asciiTheme="minorHAnsi" w:hAnsiTheme="minorHAnsi" w:cstheme="minorHAnsi"/>
         </w:rPr>
-        <w:t>in the prior question</w:t>
+        <w:t xml:space="preserve">in </w:t>
+      </w:r>
+      <w:r>
+        <w:rPr>
+          <w:rFonts w:asciiTheme="minorHAnsi" w:hAnsiTheme="minorHAnsi" w:cstheme="minorHAnsi"/>
+        </w:rPr>
+        <w:t>question 9</w:t>
       </w:r>
       <w:r>
         <w:rPr>
@@ -5703,7 +5639,13 @@
         <w:rPr>
           <w:rFonts w:asciiTheme="minorHAnsi" w:hAnsiTheme="minorHAnsi" w:cstheme="minorHAnsi"/>
         </w:rPr>
-        <w:t>in the prior question</w:t>
+        <w:t xml:space="preserve">in </w:t>
+      </w:r>
+      <w:r>
+        <w:rPr>
+          <w:rFonts w:asciiTheme="minorHAnsi" w:hAnsiTheme="minorHAnsi" w:cstheme="minorHAnsi"/>
+        </w:rPr>
+        <w:t>question 9</w:t>
       </w:r>
       <w:r>
         <w:rPr>
@@ -5772,7 +5714,31 @@
         <w:rPr>
           <w:rFonts w:asciiTheme="minorHAnsi" w:hAnsiTheme="minorHAnsi" w:cstheme="minorHAnsi"/>
         </w:rPr>
-        <w:t xml:space="preserve">. You may have noticed in the table above, and in the prior question that the </w:t>
+        <w:t xml:space="preserve">. You may have noticed in the table </w:t>
+      </w:r>
+      <w:r>
+        <w:rPr>
+          <w:rFonts w:asciiTheme="minorHAnsi" w:hAnsiTheme="minorHAnsi" w:cstheme="minorHAnsi"/>
+        </w:rPr>
+        <w:t>in question 9</w:t>
+      </w:r>
+      <w:r>
+        <w:rPr>
+          <w:rFonts w:asciiTheme="minorHAnsi" w:hAnsiTheme="minorHAnsi" w:cstheme="minorHAnsi"/>
+        </w:rPr>
+        <w:t xml:space="preserve"> and in </w:t>
+      </w:r>
+      <w:r>
+        <w:rPr>
+          <w:rFonts w:asciiTheme="minorHAnsi" w:hAnsiTheme="minorHAnsi" w:cstheme="minorHAnsi"/>
+        </w:rPr>
+        <w:t>your answers to question 10</w:t>
+      </w:r>
+      <w:r>
+        <w:rPr>
+          <w:rFonts w:asciiTheme="minorHAnsi" w:hAnsiTheme="minorHAnsi" w:cstheme="minorHAnsi"/>
+        </w:rPr>
+        <w:t xml:space="preserve"> the </w:t>
       </w:r>
       <w:r>
         <w:rPr>
@@ -5942,19 +5908,7 @@
         <w:rPr>
           <w:rFonts w:asciiTheme="minorHAnsi" w:hAnsiTheme="minorHAnsi" w:cstheme="minorHAnsi"/>
         </w:rPr>
-        <w:t xml:space="preserve">c. </w:t>
-      </w:r>
-      <w:r>
-        <w:rPr>
-          <w:rFonts w:asciiTheme="minorHAnsi" w:hAnsiTheme="minorHAnsi" w:cstheme="minorHAnsi"/>
-        </w:rPr>
-        <w:t xml:space="preserve">Is the result </w:t>
-      </w:r>
-      <w:r>
-        <w:rPr>
-          <w:rFonts w:asciiTheme="minorHAnsi" w:hAnsiTheme="minorHAnsi" w:cstheme="minorHAnsi"/>
-        </w:rPr>
-        <w:t xml:space="preserve">in part </w:t>
+        <w:t xml:space="preserve">c. Is the result in part </w:t>
       </w:r>
       <w:proofErr w:type="spellStart"/>
       <w:r>
@@ -5968,13 +5922,7 @@
         <w:rPr>
           <w:rFonts w:asciiTheme="minorHAnsi" w:hAnsiTheme="minorHAnsi" w:cstheme="minorHAnsi"/>
         </w:rPr>
-        <w:t xml:space="preserve"> a</w:t>
-      </w:r>
-      <w:r>
-        <w:rPr>
-          <w:rFonts w:asciiTheme="minorHAnsi" w:hAnsiTheme="minorHAnsi" w:cstheme="minorHAnsi"/>
-        </w:rPr>
-        <w:t xml:space="preserve"> positive or negative two’s complement value?</w:t>
+        <w:t xml:space="preserve"> a positive or negative two’s complement value?</w:t>
       </w:r>
     </w:p>
     <w:p>
@@ -6195,49 +6143,7 @@
         <w:rPr>
           <w:rFonts w:asciiTheme="minorHAnsi" w:hAnsiTheme="minorHAnsi" w:cstheme="minorHAnsi"/>
         </w:rPr>
-        <w:t xml:space="preserve">From the previous section you know that the range of integer values that can be represented by each datatype that uses </w:t>
-      </w:r>
-      <w:r>
-        <w:rPr>
-          <w:rFonts w:asciiTheme="minorHAnsi" w:hAnsiTheme="minorHAnsi" w:cstheme="minorHAnsi"/>
-        </w:rPr>
-        <w:t>Two’s Complement</w:t>
-      </w:r>
-      <w:r>
-        <w:rPr>
-          <w:rFonts w:asciiTheme="minorHAnsi" w:hAnsiTheme="minorHAnsi" w:cstheme="minorHAnsi"/>
-        </w:rPr>
-        <w:t xml:space="preserve"> is limited.  Just like with the unsigned representations we saw in homework 5, </w:t>
-      </w:r>
-      <w:r>
-        <w:rPr>
-          <w:rFonts w:asciiTheme="minorHAnsi" w:hAnsiTheme="minorHAnsi" w:cstheme="minorHAnsi"/>
-        </w:rPr>
-        <w:t xml:space="preserve">arithmetic overflow </w:t>
-      </w:r>
-      <w:r>
-        <w:rPr>
-          <w:rFonts w:asciiTheme="minorHAnsi" w:hAnsiTheme="minorHAnsi" w:cstheme="minorHAnsi"/>
-        </w:rPr>
-        <w:t xml:space="preserve">can </w:t>
-      </w:r>
-      <w:r>
-        <w:rPr>
-          <w:rFonts w:asciiTheme="minorHAnsi" w:hAnsiTheme="minorHAnsi" w:cstheme="minorHAnsi"/>
-        </w:rPr>
-        <w:t>occur</w:t>
-      </w:r>
-      <w:r>
-        <w:rPr>
-          <w:rFonts w:asciiTheme="minorHAnsi" w:hAnsiTheme="minorHAnsi" w:cstheme="minorHAnsi"/>
-        </w:rPr>
-        <w:t xml:space="preserve"> when an operation (addition, multiplication, subtraction, etc.) produces a value that is out of range for the datatype.  The questions in this section </w:t>
-      </w:r>
-      <w:r>
-        <w:rPr>
-          <w:rFonts w:asciiTheme="minorHAnsi" w:hAnsiTheme="minorHAnsi" w:cstheme="minorHAnsi"/>
-        </w:rPr>
-        <w:t xml:space="preserve">explore arithmetic overflow in Two’s Complement.  </w:t>
+        <w:t xml:space="preserve">From the previous section you know that the range of integer values that can be represented by each datatype that uses Two’s Complement is limited.  Just like with the unsigned representations we saw in homework 5, arithmetic overflow can occur when an operation (addition, multiplication, subtraction, etc.) produces a value that is out of range for the datatype.  The questions in this section explore arithmetic overflow in Two’s Complement.  </w:t>
       </w:r>
     </w:p>
     <w:p>
@@ -6271,19 +6177,7 @@
         <w:rPr>
           <w:rFonts w:asciiTheme="minorHAnsi" w:hAnsiTheme="minorHAnsi" w:cstheme="minorHAnsi"/>
         </w:rPr>
-        <w:t>12. For t</w:t>
-      </w:r>
-      <w:r>
-        <w:rPr>
-          <w:rFonts w:asciiTheme="minorHAnsi" w:hAnsiTheme="minorHAnsi" w:cstheme="minorHAnsi"/>
-        </w:rPr>
-        <w:t xml:space="preserve">his </w:t>
-      </w:r>
-      <w:r>
-        <w:rPr>
-          <w:rFonts w:asciiTheme="minorHAnsi" w:hAnsiTheme="minorHAnsi" w:cstheme="minorHAnsi"/>
-        </w:rPr>
-        <w:t xml:space="preserve">question we will assume we are working with a Java </w:t>
+        <w:t xml:space="preserve">12. For this question we will assume we are working with a Java </w:t>
       </w:r>
       <w:r>
         <w:rPr>
@@ -6340,32 +6234,92 @@
         <w:rPr>
           <w:rFonts w:asciiTheme="minorHAnsi" w:hAnsiTheme="minorHAnsi" w:cstheme="minorHAnsi"/>
         </w:rPr>
-        <w:t xml:space="preserve">a. What are the largest positive and negative </w:t>
+        <w:t xml:space="preserve">a. What </w:t>
+      </w:r>
+      <w:r>
+        <w:rPr>
+          <w:rFonts w:asciiTheme="minorHAnsi" w:hAnsiTheme="minorHAnsi" w:cstheme="minorHAnsi"/>
+        </w:rPr>
+        <w:t>is</w:t>
+      </w:r>
+      <w:r>
+        <w:rPr>
+          <w:rFonts w:asciiTheme="minorHAnsi" w:hAnsiTheme="minorHAnsi" w:cstheme="minorHAnsi"/>
+        </w:rPr>
+        <w:t xml:space="preserve"> the largest positive </w:t>
       </w:r>
       <w:r>
         <w:rPr>
           <w:rFonts w:asciiTheme="minorHAnsi" w:hAnsiTheme="minorHAnsi" w:cstheme="minorHAnsi"/>
           <w:u w:val="single"/>
         </w:rPr>
-        <w:t>base 10 values</w:t>
-      </w:r>
-      <w:r>
-        <w:rPr>
-          <w:rFonts w:asciiTheme="minorHAnsi" w:hAnsiTheme="minorHAnsi" w:cstheme="minorHAnsi"/>
-        </w:rPr>
-        <w:t xml:space="preserve"> that can be stored in a Java byte?  Yep, you already found these earlier.  Just wanted </w:t>
-      </w:r>
-      <w:r>
-        <w:rPr>
-          <w:rFonts w:asciiTheme="minorHAnsi" w:hAnsiTheme="minorHAnsi" w:cstheme="minorHAnsi"/>
-        </w:rPr>
-        <w:t>to keep</w:t>
-      </w:r>
-      <w:r>
-        <w:rPr>
-          <w:rFonts w:asciiTheme="minorHAnsi" w:hAnsiTheme="minorHAnsi" w:cstheme="minorHAnsi"/>
-        </w:rPr>
-        <w:t xml:space="preserve"> them fresh in your mind because they are important to this question.</w:t>
+        <w:t>base 10 value</w:t>
+      </w:r>
+      <w:r>
+        <w:rPr>
+          <w:rFonts w:asciiTheme="minorHAnsi" w:hAnsiTheme="minorHAnsi" w:cstheme="minorHAnsi"/>
+        </w:rPr>
+        <w:t xml:space="preserve"> that can be stored in a Java byte?  Yep, you found th</w:t>
+      </w:r>
+      <w:r>
+        <w:rPr>
+          <w:rFonts w:asciiTheme="minorHAnsi" w:hAnsiTheme="minorHAnsi" w:cstheme="minorHAnsi"/>
+        </w:rPr>
+        <w:t>is</w:t>
+      </w:r>
+      <w:r>
+        <w:rPr>
+          <w:rFonts w:asciiTheme="minorHAnsi" w:hAnsiTheme="minorHAnsi" w:cstheme="minorHAnsi"/>
+        </w:rPr>
+        <w:t xml:space="preserve"> earlier.  </w:t>
+      </w:r>
+      <w:r>
+        <w:rPr>
+          <w:rFonts w:asciiTheme="minorHAnsi" w:hAnsiTheme="minorHAnsi" w:cstheme="minorHAnsi"/>
+        </w:rPr>
+        <w:t xml:space="preserve">Copy </w:t>
+      </w:r>
+      <w:r>
+        <w:rPr>
+          <w:rFonts w:asciiTheme="minorHAnsi" w:hAnsiTheme="minorHAnsi" w:cstheme="minorHAnsi"/>
+        </w:rPr>
+        <w:t>it</w:t>
+      </w:r>
+      <w:r>
+        <w:rPr>
+          <w:rFonts w:asciiTheme="minorHAnsi" w:hAnsiTheme="minorHAnsi" w:cstheme="minorHAnsi"/>
+        </w:rPr>
+        <w:t xml:space="preserve"> here so that </w:t>
+      </w:r>
+      <w:r>
+        <w:rPr>
+          <w:rFonts w:asciiTheme="minorHAnsi" w:hAnsiTheme="minorHAnsi" w:cstheme="minorHAnsi"/>
+        </w:rPr>
+        <w:t>it is</w:t>
+      </w:r>
+      <w:r>
+        <w:rPr>
+          <w:rFonts w:asciiTheme="minorHAnsi" w:hAnsiTheme="minorHAnsi" w:cstheme="minorHAnsi"/>
+        </w:rPr>
+        <w:t xml:space="preserve"> </w:t>
+      </w:r>
+      <w:r>
+        <w:rPr>
+          <w:rFonts w:asciiTheme="minorHAnsi" w:hAnsiTheme="minorHAnsi" w:cstheme="minorHAnsi"/>
+        </w:rPr>
+        <w:t xml:space="preserve">fresh in your mind </w:t>
+      </w:r>
+      <w:r>
+        <w:rPr>
+          <w:rFonts w:asciiTheme="minorHAnsi" w:hAnsiTheme="minorHAnsi" w:cstheme="minorHAnsi"/>
+        </w:rPr>
+        <w:t>for</w:t>
+      </w:r>
+      <w:r>
+        <w:rPr>
+          <w:rFonts w:asciiTheme="minorHAnsi" w:hAnsiTheme="minorHAnsi" w:cstheme="minorHAnsi"/>
+        </w:rPr>
+        <w:t xml:space="preserve"> this question.</w:t>
       </w:r>
     </w:p>
     <w:p>
@@ -6657,23 +6611,7 @@
             <w:color w:val="0000FF"/>
             <w:u w:val="single"/>
           </w:rPr>
-          <w:t>https://repl.it/@braug</w:t>
-        </w:r>
-        <w:r>
-          <w:rPr>
-            <w:rFonts w:asciiTheme="minorHAnsi" w:hAnsiTheme="minorHAnsi" w:cstheme="minorHAnsi"/>
-            <w:color w:val="0000FF"/>
-            <w:u w:val="single"/>
-          </w:rPr>
-          <w:t>h</w:t>
-        </w:r>
-        <w:r>
-          <w:rPr>
-            <w:rFonts w:asciiTheme="minorHAnsi" w:hAnsiTheme="minorHAnsi" w:cstheme="minorHAnsi"/>
-            <w:color w:val="0000FF"/>
-            <w:u w:val="single"/>
-          </w:rPr>
-          <w:t>tg/NonInfiniteLoop</w:t>
+          <w:t>https://repl.it/@braughtg/NonInfiniteLoop</w:t>
         </w:r>
       </w:hyperlink>
     </w:p>

</xml_diff>